<commit_message>
DONE MY MASTERSgit push
</commit_message>
<xml_diff>
--- a/Final Project.docx
+++ b/Final Project.docx
@@ -48,7 +48,19 @@
     <w:p/>
     <w:p>
       <w:r>
-        <w:t>For this project I decided to choose a topic that would relate to my future endeavors in pursuing a PhD in computational chemistry or computer aided drug design (CADD) start next year.  Proteins are the “workhorses” of all multi and single cellular organisms.  They encompass and influence all biological processes.  As such “the vast majority of drugs used in medicine are targeted</w:t>
+        <w:t>For this project I decided to choose a topic that would relate to my future endeavors in pursuing a PhD in computational chemistry or computer aided drug design (CADD) start</w:t>
+      </w:r>
+      <w:r>
+        <w:t>ing</w:t>
+      </w:r>
+      <w:r>
+        <w:t xml:space="preserve"> next year.  Proteins are the “workhorses” of all multi</w:t>
+      </w:r>
+      <w:r>
+        <w:t>-</w:t>
+      </w:r>
+      <w:r>
+        <w:t xml:space="preserve"> and single cellular organisms.  They encompass and influence all biological processes.  As such “the vast majority of drugs used in medicine are targeted</w:t>
       </w:r>
       <w:r>
         <w:t xml:space="preserve"> to proteins” (Patrick 2013).  In short, this web application allows for the user to insert a peptide either obtained from some biological assay with instruments such as a protein sequencer or a mass spectrometer as well as already existing curated proteins from </w:t>
@@ -98,7 +110,7 @@
         <w:t xml:space="preserve"> (ADME), the toxicity levels including increasing the target specificity, or the efficacy by increasing the molecule affinity for the target.</w:t>
       </w:r>
       <w:r>
-        <w:t xml:space="preserve">  Another interesting part that of drug design that has resurfaced (pun to be intended soon) is not building and creating new drug compounds but discovering new targets for existing </w:t>
+        <w:t xml:space="preserve">  Another interesting part of drug design that has resurfaced (pun to be intended soon) is not building and creating new drug compounds but discovering new targets for existing </w:t>
       </w:r>
       <w:r>
         <w:t xml:space="preserve">drugs.  I once heard talk on cancer therapy, I forget if it was this one specifically, </w:t>
@@ -402,12 +414,476 @@
     <w:p/>
     <w:p>
       <w:r>
-        <w:t xml:space="preserve">I hope this program will be able to influence other ideas as well for searching proteins in which are functionally and structurally similar to existing proteins in which there are successful and efficacious therapies for.  Some of the challenges I endured in my development included are as follows. Determining the scope was a challenge.  Despite being able to summarize the program in one sentence (above in bold), I initially wanted to search many chemical databases such as those indicated above as well and also included some functionality of </w:t>
-      </w:r>
-      <w:r>
-        <w:t xml:space="preserve">the REACTOME Pathway Browser which include Chemical Compounds in their pathways, for example these 12 </w:t>
+        <w:t>I hope this program will be able to influence other ideas as well for searching proteins which are functionally and structurally similar to existing proteins in w</w:t>
+      </w:r>
+      <w:r>
+        <w:t>here</w:t>
+      </w:r>
+      <w:r>
+        <w:t xml:space="preserve"> there are successful and efficacious therapies.  Some of the challenges I endured in my development included are as follows. Determining the scope was a challenge.  Despite being able to summarize the program in one sentence (above in bold), I initially wanted to search many chemical databases such as those indicated above as well and also included some functionality of </w:t>
+      </w:r>
+      <w:r>
+        <w:t>the REACTOME Pathway Browser which include</w:t>
+      </w:r>
+      <w:r>
+        <w:t>s</w:t>
+      </w:r>
+      <w:r>
+        <w:t xml:space="preserve"> Chemical Compounds in their pathways, for example these </w:t>
+      </w:r>
+      <w:hyperlink r:id="rId7" w:anchor="/R-HSA-1227986&amp;DTAB=MT" w:history="1">
+        <w:r>
+          <w:rPr>
+            <w:rStyle w:val="Hyperlink"/>
+          </w:rPr>
+          <w:t xml:space="preserve">12 </w:t>
+        </w:r>
+        <w:r>
+          <w:rPr>
+            <w:rStyle w:val="Hyperlink"/>
+          </w:rPr>
+          <w:t>compounds</w:t>
+        </w:r>
+      </w:hyperlink>
+      <w:r>
+        <w:t xml:space="preserve"> for this EGFR pathway.  As I only had a month time, mostly just limited to weekends</w:t>
+      </w:r>
+      <w:r>
+        <w:t xml:space="preserve">, I had to narrow down the scope.  Another challenge comes from the fact that from the </w:t>
+      </w:r>
+      <w:proofErr w:type="spellStart"/>
+      <w:r>
+        <w:t>DrugBank</w:t>
+      </w:r>
+      <w:proofErr w:type="spellEnd"/>
+      <w:r>
+        <w:t xml:space="preserve"> database, peptide drugs such as </w:t>
+      </w:r>
+      <w:r>
+        <w:rPr>
+          <w:b/>
+          <w:bCs/>
+        </w:rPr>
+        <w:t>Exenatide</w:t>
+      </w:r>
+      <w:r>
+        <w:t xml:space="preserve">, and monoclonal </w:t>
+      </w:r>
+      <w:proofErr w:type="spellStart"/>
+      <w:r>
+        <w:t>AntiBody</w:t>
+      </w:r>
+      <w:proofErr w:type="spellEnd"/>
+      <w:r>
+        <w:t xml:space="preserve"> (</w:t>
+      </w:r>
+      <w:proofErr w:type="spellStart"/>
+      <w:r>
+        <w:t>mAB</w:t>
+      </w:r>
+      <w:proofErr w:type="spellEnd"/>
+      <w:r>
+        <w:t xml:space="preserve">) drugs do not even have links to PDB files.  Despite including the </w:t>
+      </w:r>
+      <w:proofErr w:type="spellStart"/>
+      <w:r>
+        <w:t>fasta</w:t>
+      </w:r>
+      <w:proofErr w:type="spellEnd"/>
+      <w:r>
+        <w:t xml:space="preserve"> sequences, the molecular geometry and publication of PDB files are limited for these proprietary type drugs.  An example of a minor challenge</w:t>
+      </w:r>
+      <w:r>
+        <w:t xml:space="preserve"> sort of sums up typically challenges you see with implementing JavaScript libraries in your applications.  For the </w:t>
+      </w:r>
+      <w:r>
+        <w:t>checkboxes library I used</w:t>
+      </w:r>
+      <w:r>
+        <w:t xml:space="preserve"> </w:t>
+      </w:r>
+      <w:proofErr w:type="spellStart"/>
+      <w:r>
+        <w:t>G</w:t>
+      </w:r>
+      <w:r>
+        <w:t>yrocode</w:t>
+      </w:r>
+      <w:r>
+        <w:t>’s</w:t>
+      </w:r>
+      <w:proofErr w:type="spellEnd"/>
+      <w:r>
+        <w:t xml:space="preserve"> </w:t>
+      </w:r>
+      <w:proofErr w:type="spellStart"/>
+      <w:r>
+        <w:t>jquery</w:t>
+      </w:r>
+      <w:proofErr w:type="spellEnd"/>
+      <w:r>
+        <w:t>-</w:t>
+      </w:r>
+      <w:proofErr w:type="spellStart"/>
+      <w:r>
+        <w:t>datatables</w:t>
+      </w:r>
+      <w:proofErr w:type="spellEnd"/>
+      <w:r>
+        <w:t>-checkboxes</w:t>
+      </w:r>
+      <w:r>
+        <w:t xml:space="preserve">, </w:t>
+      </w:r>
+      <w:r>
+        <w:t xml:space="preserve">where </w:t>
+      </w:r>
+      <w:r>
+        <w:t>one limitation is that the select</w:t>
+      </w:r>
+      <w:r>
+        <w:t>-</w:t>
+      </w:r>
+      <w:r>
+        <w:t xml:space="preserve">all can only select all items visible on the current page.  So, if you used </w:t>
+      </w:r>
+      <w:proofErr w:type="spellStart"/>
+      <w:r>
+        <w:t>DataTable</w:t>
+      </w:r>
+      <w:proofErr w:type="spellEnd"/>
+      <w:r>
+        <w:t xml:space="preserve"> pagination you were limited to only selecting all items on the current page.  To solve this challenge, I implemented vertical scrolling with all hits on the first/only page.</w:t>
       </w:r>
     </w:p>
+    <w:p/>
+    <w:p>
+      <w:r>
+        <w:t>Some highlights I would like to summarize are as follows.</w:t>
+      </w:r>
+      <w:r>
+        <w:t xml:space="preserve">  I like the way to program looks.  It is sleek and simple with really only 2 pages for the user.  I like simple.  For instance</w:t>
+      </w:r>
+      <w:r>
+        <w:t>,</w:t>
+      </w:r>
+      <w:r>
+        <w:t xml:space="preserve"> for the RCSB PDP interfaces I really only use 4 pages: the search, the selection, the entry, and the annotations tab.  I like that i</w:t>
+      </w:r>
+      <w:r>
+        <w:t>t</w:t>
+      </w:r>
+      <w:r>
+        <w:t xml:space="preserve"> builds off another application to do an additional task.  After it runs NCBI </w:t>
+      </w:r>
+      <w:proofErr w:type="spellStart"/>
+      <w:r>
+        <w:t>B</w:t>
+      </w:r>
+      <w:r>
+        <w:t>lastp</w:t>
+      </w:r>
+      <w:proofErr w:type="spellEnd"/>
+      <w:r>
+        <w:t xml:space="preserve"> is gets SDF files of associated drugs with those hits.  I also like that i</w:t>
+      </w:r>
+      <w:r>
+        <w:t>t</w:t>
+      </w:r>
+      <w:r>
+        <w:t xml:space="preserve"> can save the results to a tar file.  This is pretty convenient for storage.  I got this idea from the zip folder that is returned for multiple entries for searching karyotype strings with </w:t>
+      </w:r>
+      <w:proofErr w:type="spellStart"/>
+      <w:r>
+        <w:t>CytoGPS</w:t>
+      </w:r>
+      <w:proofErr w:type="spellEnd"/>
+      <w:r>
+        <w:t xml:space="preserve"> (created by people at </w:t>
+      </w:r>
+      <w:proofErr w:type="spellStart"/>
+      <w:r>
+        <w:t>WashU</w:t>
+      </w:r>
+      <w:proofErr w:type="spellEnd"/>
+      <w:r>
+        <w:t xml:space="preserve"> where I work, </w:t>
+      </w:r>
+      <w:hyperlink r:id="rId8" w:history="1">
+        <w:r>
+          <w:rPr>
+            <w:rStyle w:val="Hyperlink"/>
+          </w:rPr>
+          <w:t>http://cytogps.org/karyotype_parser</w:t>
+        </w:r>
+      </w:hyperlink>
+      <w:r>
+        <w:t xml:space="preserve">). </w:t>
+      </w:r>
+      <w:r>
+        <w:t>I include</w:t>
+      </w:r>
+      <w:r>
+        <w:t>d</w:t>
+      </w:r>
+      <w:r>
+        <w:t xml:space="preserve"> a doc</w:t>
+      </w:r>
+      <w:r>
+        <w:t xml:space="preserve">ument </w:t>
+      </w:r>
+      <w:r>
+        <w:t>Final_Challenges_Highlights</w:t>
+      </w:r>
+      <w:r>
+        <w:t>.docx that summarizes these challenges and highlight with images.</w:t>
+      </w:r>
+    </w:p>
+    <w:p/>
+    <w:p>
+      <w:r>
+        <w:t>Things to improve upon</w:t>
+      </w:r>
+      <w:r>
+        <w:t xml:space="preserve"> in my application are the summary of the results.  This seems kind of scattered.  I include</w:t>
+      </w:r>
+      <w:r>
+        <w:t>d</w:t>
+      </w:r>
+      <w:r>
+        <w:t xml:space="preserve"> a tar file that has a summary JSON as well as folders for each accession ID and their respective </w:t>
+      </w:r>
+      <w:proofErr w:type="spellStart"/>
+      <w:r>
+        <w:t>DrugBank</w:t>
+      </w:r>
+      <w:proofErr w:type="spellEnd"/>
+      <w:r>
+        <w:t xml:space="preserve"> SDF files and a </w:t>
+      </w:r>
+      <w:proofErr w:type="spellStart"/>
+      <w:r>
+        <w:t>DrugBank</w:t>
+      </w:r>
+      <w:proofErr w:type="spellEnd"/>
+      <w:r>
+        <w:t xml:space="preserve"> fetch summar</w:t>
+      </w:r>
+      <w:r>
+        <w:t>y</w:t>
+      </w:r>
+      <w:r>
+        <w:t xml:space="preserve"> JSON file in each </w:t>
+      </w:r>
+      <w:proofErr w:type="spellStart"/>
+      <w:r>
+        <w:t>accessionID</w:t>
+      </w:r>
+      <w:proofErr w:type="spellEnd"/>
+      <w:r>
+        <w:t xml:space="preserve"> </w:t>
+      </w:r>
+      <w:r>
+        <w:t xml:space="preserve">folder.  The results are also submitted to a MySQL table </w:t>
+      </w:r>
+      <w:proofErr w:type="spellStart"/>
+      <w:r>
+        <w:rPr>
+          <w:rFonts w:ascii="Courier New" w:hAnsi="Courier New" w:cs="Courier New"/>
+          <w:sz w:val="20"/>
+          <w:szCs w:val="20"/>
+        </w:rPr>
+        <w:t>peptide_drug_searches</w:t>
+      </w:r>
+      <w:proofErr w:type="spellEnd"/>
+      <w:r>
+        <w:rPr>
+          <w:rFonts w:ascii="Courier New" w:hAnsi="Courier New" w:cs="Courier New"/>
+          <w:sz w:val="20"/>
+          <w:szCs w:val="20"/>
+        </w:rPr>
+        <w:t xml:space="preserve"> </w:t>
+      </w:r>
+      <w:r>
+        <w:t xml:space="preserve">based off of primary key of </w:t>
+      </w:r>
+      <w:proofErr w:type="spellStart"/>
+      <w:r>
+        <w:t>Query_accession_version</w:t>
+      </w:r>
+      <w:proofErr w:type="spellEnd"/>
+      <w:r>
+        <w:t xml:space="preserve">, </w:t>
+      </w:r>
+      <w:proofErr w:type="spellStart"/>
+      <w:r>
+        <w:t>Subject_accession_version</w:t>
+      </w:r>
+      <w:proofErr w:type="spellEnd"/>
+      <w:r>
+        <w:t xml:space="preserve">, </w:t>
+      </w:r>
+      <w:proofErr w:type="spellStart"/>
+      <w:r>
+        <w:t>query_start</w:t>
+      </w:r>
+      <w:proofErr w:type="spellEnd"/>
+      <w:r>
+        <w:t xml:space="preserve"> residue</w:t>
+      </w:r>
+      <w:r>
+        <w:t xml:space="preserve">, </w:t>
+      </w:r>
+      <w:proofErr w:type="spellStart"/>
+      <w:r>
+        <w:t>query_end</w:t>
+      </w:r>
+      <w:proofErr w:type="spellEnd"/>
+      <w:r>
+        <w:t xml:space="preserve"> </w:t>
+      </w:r>
+      <w:r>
+        <w:t xml:space="preserve">residue, </w:t>
+      </w:r>
+      <w:proofErr w:type="spellStart"/>
+      <w:r>
+        <w:t>subject_start</w:t>
+      </w:r>
+      <w:proofErr w:type="spellEnd"/>
+      <w:r>
+        <w:t xml:space="preserve"> </w:t>
+      </w:r>
+      <w:r>
+        <w:t xml:space="preserve">residue, </w:t>
+      </w:r>
+      <w:proofErr w:type="spellStart"/>
+      <w:r>
+        <w:t>subject_end</w:t>
+      </w:r>
+      <w:proofErr w:type="spellEnd"/>
+      <w:r>
+        <w:t xml:space="preserve"> </w:t>
+      </w:r>
+      <w:r>
+        <w:t>residue</w:t>
+      </w:r>
+      <w:r>
+        <w:t xml:space="preserve"> and include a JSON </w:t>
+      </w:r>
+      <w:r>
+        <w:lastRenderedPageBreak/>
+        <w:t>string</w:t>
+      </w:r>
+      <w:r>
+        <w:t xml:space="preserve"> for the </w:t>
+      </w:r>
+      <w:proofErr w:type="spellStart"/>
+      <w:r>
+        <w:t>DrugBank</w:t>
+      </w:r>
+      <w:proofErr w:type="spellEnd"/>
+      <w:r>
+        <w:t xml:space="preserve"> drug IDs and names.  It is hard to come up with a summary or story of the results for the user submission but will more or less be best used by a developer and not an IT manager or </w:t>
+      </w:r>
+      <w:r>
+        <w:t>high-ranking</w:t>
+      </w:r>
+      <w:r>
+        <w:t xml:space="preserve"> executive of a drug lead development team.</w:t>
+      </w:r>
+    </w:p>
+    <w:p/>
+    <w:p>
+      <w:r>
+        <w:t>I learned a lot about the difficulties of web applications.  For me the hardest things were first off how Apache handles the server and client side of web applications.  This is different for different server</w:t>
+      </w:r>
+      <w:r>
+        <w:t>s</w:t>
+      </w:r>
+      <w:r>
+        <w:t xml:space="preserve"> and computer </w:t>
+      </w:r>
+      <w:r>
+        <w:t>operating</w:t>
+      </w:r>
+      <w:r>
+        <w:t xml:space="preserve"> system types.  JavaScript is hard because it’s hard to troubleshoot the code a</w:t>
+      </w:r>
+      <w:r>
+        <w:t>s</w:t>
+      </w:r>
+      <w:r>
+        <w:t xml:space="preserve"> they are stored as one line</w:t>
+      </w:r>
+      <w:r>
+        <w:t xml:space="preserve"> or a few lines</w:t>
+      </w:r>
+      <w:r>
+        <w:t xml:space="preserve"> and so there is will be an error like </w:t>
+      </w:r>
+      <w:r>
+        <w:rPr>
+          <w:rFonts w:ascii="Courier New" w:hAnsi="Courier New" w:cs="Courier New"/>
+          <w:sz w:val="20"/>
+          <w:szCs w:val="20"/>
+        </w:rPr>
+        <w:t>jQuery.js:2</w:t>
+      </w:r>
+      <w:r>
+        <w:t xml:space="preserve"> for line 2 but line 2 is </w:t>
+      </w:r>
+      <w:r>
+        <w:t>thousands</w:t>
+      </w:r>
+      <w:r>
+        <w:t xml:space="preserve"> of characters and many functions long.  Permission for CGI scripts are complex.  It is helpful to include hard coded form entries for debugging from the </w:t>
+      </w:r>
+      <w:r>
+        <w:t>P</w:t>
+      </w:r>
+      <w:r>
+        <w:t xml:space="preserve">ython </w:t>
+      </w:r>
+      <w:r>
+        <w:t>interpreter side.</w:t>
+      </w:r>
+      <w:r>
+        <w:t xml:space="preserve">  Despite </w:t>
+      </w:r>
+      <w:r>
+        <w:t>JavaScript</w:t>
+      </w:r>
+      <w:r>
+        <w:t xml:space="preserve"> being hard, CSS is harder.  I could spend over an hour</w:t>
+      </w:r>
+      <w:r>
+        <w:t xml:space="preserve"> or more</w:t>
+      </w:r>
+      <w:r>
+        <w:t xml:space="preserve"> trying to change color or style of one complex attribute or tag.  It is even harder when you have a base like my slate </w:t>
+      </w:r>
+      <w:proofErr w:type="spellStart"/>
+      <w:r>
+        <w:t>bootswatch</w:t>
+      </w:r>
+      <w:proofErr w:type="spellEnd"/>
+      <w:r>
+        <w:t xml:space="preserve"> and you need to override it.  Here you must use complex selectors which, despite that they work and are helpful, simple documentation out there just doesn’t cut it.  All in </w:t>
+      </w:r>
+      <w:r>
+        <w:t>all,</w:t>
+      </w:r>
+      <w:r>
+        <w:t xml:space="preserve"> I am happy with my final project of my final class of my Masters in Bioinformatics at Johns Hopkins University.  </w:t>
+      </w:r>
+      <w:r>
+        <w:t>Thanks,</w:t>
+      </w:r>
+      <w:r>
+        <w:t xml:space="preserve"> and Godspeed!</w:t>
+      </w:r>
+    </w:p>
+    <w:p/>
     <w:p/>
     <w:p>
       <w:r>
@@ -432,9 +908,6 @@
         <w:t>. 5</w:t>
       </w:r>
       <w:r>
-        <w:rPr>
-          <w:vertAlign w:val="superscript"/>
-        </w:rPr>
         <w:t>th</w:t>
       </w:r>
       <w:r>
@@ -449,17 +922,19 @@
           <w:numId w:val="1"/>
         </w:numPr>
       </w:pPr>
-      <w:r>
-        <w:t xml:space="preserve">NCBI </w:t>
-      </w:r>
-      <w:proofErr w:type="spellStart"/>
-      <w:r>
-        <w:t>blastp</w:t>
-      </w:r>
-      <w:proofErr w:type="spellEnd"/>
-      <w:r>
-        <w:t>.</w:t>
-      </w:r>
+      <w:proofErr w:type="spellStart"/>
+      <w:r>
+        <w:t>Altschul</w:t>
+      </w:r>
+      <w:proofErr w:type="spellEnd"/>
+      <w:r>
+        <w:t>, S.F., Gish, W., Miller, W., Myers, E.W. &amp; Lipman, D.J. (1990) "Basic local alignment search tool." J. Mol. Biol. 215:403-410. </w:t>
+      </w:r>
+      <w:hyperlink r:id="rId9" w:history="1">
+        <w:r>
+          <w:t>PubMed</w:t>
+        </w:r>
+      </w:hyperlink>
     </w:p>
     <w:p>
       <w:pPr>
@@ -469,11 +944,52 @@
           <w:numId w:val="1"/>
         </w:numPr>
       </w:pPr>
-      <w:proofErr w:type="spellStart"/>
-      <w:r>
-        <w:t>SwissProt</w:t>
-      </w:r>
-      <w:proofErr w:type="spellEnd"/>
+      <w:r>
+        <w:t xml:space="preserve">The </w:t>
+      </w:r>
+      <w:proofErr w:type="spellStart"/>
+      <w:r>
+        <w:t>UniProt</w:t>
+      </w:r>
+      <w:proofErr w:type="spellEnd"/>
+      <w:r>
+        <w:t xml:space="preserve"> Consortium</w:t>
+      </w:r>
+      <w:r>
+        <w:br/>
+      </w:r>
+      <w:proofErr w:type="spellStart"/>
+      <w:r>
+        <w:rPr>
+          <w:b/>
+          <w:bCs/>
+        </w:rPr>
+        <w:t>UniProt</w:t>
+      </w:r>
+      <w:proofErr w:type="spellEnd"/>
+      <w:r>
+        <w:rPr>
+          <w:b/>
+          <w:bCs/>
+        </w:rPr>
+        <w:t>: the universal protein knowledgebase in 2021</w:t>
+      </w:r>
+      <w:r>
+        <w:br/>
+      </w:r>
+      <w:hyperlink r:id="rId10" w:history="1">
+        <w:r>
+          <w:t xml:space="preserve">Nucleic Acids Res. </w:t>
+        </w:r>
+        <w:proofErr w:type="gramStart"/>
+        <w:r>
+          <w:t>49:D</w:t>
+        </w:r>
+        <w:proofErr w:type="gramEnd"/>
+        <w:r>
+          <w:t>1 (2021)</w:t>
+        </w:r>
+      </w:hyperlink>
     </w:p>
     <w:p>
       <w:pPr>
@@ -482,12 +998,69 @@
           <w:ilvl w:val="0"/>
           <w:numId w:val="1"/>
         </w:numPr>
+        <w:shd w:val="clear" w:color="auto" w:fill="FFFFFF"/>
+        <w:tabs>
+          <w:tab w:val="left" w:pos="916"/>
+          <w:tab w:val="left" w:pos="1832"/>
+          <w:tab w:val="left" w:pos="2748"/>
+          <w:tab w:val="left" w:pos="3664"/>
+          <w:tab w:val="left" w:pos="4580"/>
+          <w:tab w:val="left" w:pos="5496"/>
+          <w:tab w:val="left" w:pos="6412"/>
+          <w:tab w:val="left" w:pos="7328"/>
+          <w:tab w:val="left" w:pos="8244"/>
+          <w:tab w:val="left" w:pos="9160"/>
+          <w:tab w:val="left" w:pos="10076"/>
+          <w:tab w:val="left" w:pos="10992"/>
+          <w:tab w:val="left" w:pos="11908"/>
+          <w:tab w:val="left" w:pos="12824"/>
+          <w:tab w:val="left" w:pos="13740"/>
+          <w:tab w:val="left" w:pos="14656"/>
+        </w:tabs>
       </w:pPr>
+      <w:r>
+        <w:t xml:space="preserve">Wishart DS, Knox C, Guo AC, Shrivastava S, </w:t>
+      </w:r>
+      <w:proofErr w:type="spellStart"/>
+      <w:r>
+        <w:t>Hassanali</w:t>
+      </w:r>
+      <w:proofErr w:type="spellEnd"/>
+      <w:r>
+        <w:t xml:space="preserve"> M, </w:t>
+      </w:r>
+      <w:proofErr w:type="spellStart"/>
+      <w:r>
+        <w:t>Stothard</w:t>
+      </w:r>
+      <w:proofErr w:type="spellEnd"/>
+      <w:r>
+        <w:t xml:space="preserve"> P, Chang Z, Woolsey J. </w:t>
+      </w:r>
       <w:proofErr w:type="spellStart"/>
       <w:r>
         <w:t>Drugbank</w:t>
       </w:r>
       <w:proofErr w:type="spellEnd"/>
+      <w:r>
+        <w:t>: a comprehensive resource for in silico drug discovery and exploration. Nucleic Acids Res. 2006 Jan 1;34 (Database issue</w:t>
+      </w:r>
+      <w:proofErr w:type="gramStart"/>
+      <w:r>
+        <w:t>):D</w:t>
+      </w:r>
+      <w:proofErr w:type="gramEnd"/>
+      <w:r>
+        <w:t>668-72. 16381955.</w:t>
+      </w:r>
+    </w:p>
+    <w:p>
+      <w:pPr>
+        <w:ind w:left="360"/>
+        <w:rPr>
+          <w:rFonts w:ascii="Times New Roman" w:eastAsia="Times New Roman" w:hAnsi="Times New Roman" w:cs="Times New Roman"/>
+        </w:rPr>
+      </w:pPr>
     </w:p>
     <w:sectPr>
       <w:pgSz w:w="12240" w:h="15840"/>
@@ -1123,6 +1696,77 @@
       <w:shd w:val="clear" w:color="auto" w:fill="E1DFDD"/>
     </w:rPr>
   </w:style>
+  <w:style w:type="character" w:styleId="Strong">
+    <w:name w:val="Strong"/>
+    <w:basedOn w:val="DefaultParagraphFont"/>
+    <w:uiPriority w:val="22"/>
+    <w:qFormat/>
+    <w:rsid w:val="00D4089D"/>
+    <w:rPr>
+      <w:b/>
+      <w:bCs/>
+    </w:rPr>
+  </w:style>
+  <w:style w:type="paragraph" w:styleId="HTMLPreformatted">
+    <w:name w:val="HTML Preformatted"/>
+    <w:basedOn w:val="Normal"/>
+    <w:link w:val="HTMLPreformattedChar"/>
+    <w:uiPriority w:val="99"/>
+    <w:semiHidden/>
+    <w:unhideWhenUsed/>
+    <w:rsid w:val="00D4089D"/>
+    <w:pPr>
+      <w:tabs>
+        <w:tab w:val="left" w:pos="916"/>
+        <w:tab w:val="left" w:pos="1832"/>
+        <w:tab w:val="left" w:pos="2748"/>
+        <w:tab w:val="left" w:pos="3664"/>
+        <w:tab w:val="left" w:pos="4580"/>
+        <w:tab w:val="left" w:pos="5496"/>
+        <w:tab w:val="left" w:pos="6412"/>
+        <w:tab w:val="left" w:pos="7328"/>
+        <w:tab w:val="left" w:pos="8244"/>
+        <w:tab w:val="left" w:pos="9160"/>
+        <w:tab w:val="left" w:pos="10076"/>
+        <w:tab w:val="left" w:pos="10992"/>
+        <w:tab w:val="left" w:pos="11908"/>
+        <w:tab w:val="left" w:pos="12824"/>
+        <w:tab w:val="left" w:pos="13740"/>
+        <w:tab w:val="left" w:pos="14656"/>
+      </w:tabs>
+    </w:pPr>
+    <w:rPr>
+      <w:rFonts w:ascii="Courier New" w:eastAsia="Times New Roman" w:hAnsi="Courier New" w:cs="Courier New"/>
+      <w:sz w:val="20"/>
+      <w:szCs w:val="20"/>
+    </w:rPr>
+  </w:style>
+  <w:style w:type="character" w:customStyle="1" w:styleId="HTMLPreformattedChar">
+    <w:name w:val="HTML Preformatted Char"/>
+    <w:basedOn w:val="DefaultParagraphFont"/>
+    <w:link w:val="HTMLPreformatted"/>
+    <w:uiPriority w:val="99"/>
+    <w:semiHidden/>
+    <w:rsid w:val="00D4089D"/>
+    <w:rPr>
+      <w:rFonts w:ascii="Courier New" w:eastAsia="Times New Roman" w:hAnsi="Courier New" w:cs="Courier New"/>
+      <w:sz w:val="20"/>
+      <w:szCs w:val="20"/>
+    </w:rPr>
+  </w:style>
+  <w:style w:type="character" w:styleId="HTMLCode">
+    <w:name w:val="HTML Code"/>
+    <w:basedOn w:val="DefaultParagraphFont"/>
+    <w:uiPriority w:val="99"/>
+    <w:semiHidden/>
+    <w:unhideWhenUsed/>
+    <w:rsid w:val="00D4089D"/>
+    <w:rPr>
+      <w:rFonts w:ascii="Courier New" w:eastAsia="Times New Roman" w:hAnsi="Courier New" w:cs="Courier New"/>
+      <w:sz w:val="20"/>
+      <w:szCs w:val="20"/>
+    </w:rPr>
+  </w:style>
 </w:styles>
 </file>
 

</xml_diff>